<commit_message>
All tasks is DONE!
</commit_message>
<xml_diff>
--- a/19vv3KostinDenisLab4.docx
+++ b/19vv3KostinDenisLab4.docx
@@ -472,8 +472,55 @@
         </w:rPr>
         <w:t>.</w:t>
       </w:r>
-      <w:bookmarkStart w:id="0" w:name="_GoBack"/>
-      <w:bookmarkEnd w:id="0"/>
+    </w:p>
+    <w:p>
+      <w:pPr>
+        <w:rPr>
+          <w:rFonts w:ascii="Times New Roman" w:hAnsi="Times New Roman" w:cs="Times New Roman"/>
+          <w:sz w:val="24"/>
+        </w:rPr>
+      </w:pPr>
+      <w:r>
+        <w:rPr>
+          <w:noProof/>
+          <w:lang w:eastAsia="ru-RU"/>
+        </w:rPr>
+        <w:drawing>
+          <wp:inline distT="0" distB="0" distL="0" distR="0" wp14:anchorId="1A2DCBBD" wp14:editId="28881298">
+            <wp:extent cx="5940425" cy="1169670"/>
+            <wp:effectExtent l="0" t="0" r="3175" b="0"/>
+            <wp:docPr id="6" name="Рисунок 6"/>
+            <wp:cNvGraphicFramePr>
+              <a:graphicFrameLocks xmlns:a="http://schemas.openxmlformats.org/drawingml/2006/main" noChangeAspect="1"/>
+            </wp:cNvGraphicFramePr>
+            <a:graphic xmlns:a="http://schemas.openxmlformats.org/drawingml/2006/main">
+              <a:graphicData uri="http://schemas.openxmlformats.org/drawingml/2006/picture">
+                <pic:pic xmlns:pic="http://schemas.openxmlformats.org/drawingml/2006/picture">
+                  <pic:nvPicPr>
+                    <pic:cNvPr id="1" name=""/>
+                    <pic:cNvPicPr/>
+                  </pic:nvPicPr>
+                  <pic:blipFill>
+                    <a:blip r:embed="rId10"/>
+                    <a:stretch>
+                      <a:fillRect/>
+                    </a:stretch>
+                  </pic:blipFill>
+                  <pic:spPr>
+                    <a:xfrm>
+                      <a:off x="0" y="0"/>
+                      <a:ext cx="5940425" cy="1169670"/>
+                    </a:xfrm>
+                    <a:prstGeom prst="rect">
+                      <a:avLst/>
+                    </a:prstGeom>
+                  </pic:spPr>
+                </pic:pic>
+              </a:graphicData>
+            </a:graphic>
+          </wp:inline>
+        </w:drawing>
+      </w:r>
     </w:p>
     <w:p>
       <w:pPr>
@@ -497,6 +544,55 @@
     </w:p>
     <w:p>
       <w:pPr>
+        <w:rPr>
+          <w:rFonts w:ascii="Times New Roman" w:hAnsi="Times New Roman" w:cs="Times New Roman"/>
+          <w:sz w:val="24"/>
+        </w:rPr>
+      </w:pPr>
+      <w:r>
+        <w:rPr>
+          <w:noProof/>
+          <w:lang w:eastAsia="ru-RU"/>
+        </w:rPr>
+        <w:drawing>
+          <wp:inline distT="0" distB="0" distL="0" distR="0" wp14:anchorId="651824A5" wp14:editId="06559EF9">
+            <wp:extent cx="5372100" cy="2477885"/>
+            <wp:effectExtent l="0" t="0" r="0" b="0"/>
+            <wp:docPr id="7" name="Рисунок 7"/>
+            <wp:cNvGraphicFramePr>
+              <a:graphicFrameLocks xmlns:a="http://schemas.openxmlformats.org/drawingml/2006/main" noChangeAspect="1"/>
+            </wp:cNvGraphicFramePr>
+            <a:graphic xmlns:a="http://schemas.openxmlformats.org/drawingml/2006/main">
+              <a:graphicData uri="http://schemas.openxmlformats.org/drawingml/2006/picture">
+                <pic:pic xmlns:pic="http://schemas.openxmlformats.org/drawingml/2006/picture">
+                  <pic:nvPicPr>
+                    <pic:cNvPr id="1" name=""/>
+                    <pic:cNvPicPr/>
+                  </pic:nvPicPr>
+                  <pic:blipFill>
+                    <a:blip r:embed="rId11"/>
+                    <a:stretch>
+                      <a:fillRect/>
+                    </a:stretch>
+                  </pic:blipFill>
+                  <pic:spPr>
+                    <a:xfrm>
+                      <a:off x="0" y="0"/>
+                      <a:ext cx="5386607" cy="2484576"/>
+                    </a:xfrm>
+                    <a:prstGeom prst="rect">
+                      <a:avLst/>
+                    </a:prstGeom>
+                  </pic:spPr>
+                </pic:pic>
+              </a:graphicData>
+            </a:graphic>
+          </wp:inline>
+        </w:drawing>
+      </w:r>
+    </w:p>
+    <w:p>
+      <w:pPr>
         <w:pStyle w:val="a3"/>
         <w:numPr>
           <w:ilvl w:val="0"/>
@@ -535,7 +631,56 @@
         <w:pStyle w:val="a3"/>
       </w:pPr>
     </w:p>
-    <w:p/>
+    <w:p>
+      <w:pPr>
+        <w:rPr>
+          <w:lang w:val="en-US"/>
+        </w:rPr>
+      </w:pPr>
+      <w:bookmarkStart w:id="0" w:name="_GoBack"/>
+      <w:r>
+        <w:rPr>
+          <w:noProof/>
+          <w:lang w:eastAsia="ru-RU"/>
+        </w:rPr>
+        <w:drawing>
+          <wp:inline distT="0" distB="0" distL="0" distR="0" wp14:anchorId="63A9BAA1" wp14:editId="3C7631FA">
+            <wp:extent cx="5086350" cy="2281312"/>
+            <wp:effectExtent l="0" t="0" r="0" b="5080"/>
+            <wp:docPr id="9" name="Рисунок 9"/>
+            <wp:cNvGraphicFramePr>
+              <a:graphicFrameLocks xmlns:a="http://schemas.openxmlformats.org/drawingml/2006/main" noChangeAspect="1"/>
+            </wp:cNvGraphicFramePr>
+            <a:graphic xmlns:a="http://schemas.openxmlformats.org/drawingml/2006/main">
+              <a:graphicData uri="http://schemas.openxmlformats.org/drawingml/2006/picture">
+                <pic:pic xmlns:pic="http://schemas.openxmlformats.org/drawingml/2006/picture">
+                  <pic:nvPicPr>
+                    <pic:cNvPr id="1" name=""/>
+                    <pic:cNvPicPr/>
+                  </pic:nvPicPr>
+                  <pic:blipFill>
+                    <a:blip r:embed="rId12"/>
+                    <a:stretch>
+                      <a:fillRect/>
+                    </a:stretch>
+                  </pic:blipFill>
+                  <pic:spPr>
+                    <a:xfrm>
+                      <a:off x="0" y="0"/>
+                      <a:ext cx="5101293" cy="2288014"/>
+                    </a:xfrm>
+                    <a:prstGeom prst="rect">
+                      <a:avLst/>
+                    </a:prstGeom>
+                  </pic:spPr>
+                </pic:pic>
+              </a:graphicData>
+            </a:graphic>
+          </wp:inline>
+        </w:drawing>
+      </w:r>
+      <w:bookmarkEnd w:id="0"/>
+    </w:p>
     <w:sectPr>
       <w:pgSz w:w="11906" w:h="16838"/>
       <w:pgMar w:top="1134" w:right="850" w:bottom="1134" w:left="1701" w:header="708" w:footer="708" w:gutter="0"/>

</xml_diff>